<commit_message>
code review for documentation
</commit_message>
<xml_diff>
--- a/Documentation.docx
+++ b/Documentation.docx
@@ -85,7 +85,6 @@
                                 <w:b/>
                               </w:rPr>
                             </w:pPr>
-                            <w:bookmarkStart w:id="0" w:name="_GoBack"/>
                             <w:r>
                               <w:rPr>
                                 <w:b/>
@@ -181,16 +180,7 @@
                                 <w:spacing w:val="-5"/>
                                 <w:lang w:val="en-GB"/>
                               </w:rPr>
-                              <w:t>_man</w:t>
-                            </w:r>
-                            <w:r>
-                              <w:rPr>
-                                <w:rFonts w:ascii="Cambria" w:eastAsia="Times New Roman" w:hAnsi="Cambria" w:cs="Times New Roman"/>
-                                <w:color w:val="008000"/>
-                                <w:spacing w:val="-5"/>
-                                <w:lang w:val="en-GB"/>
-                              </w:rPr>
-                              <w:t>y</w:t>
+                              <w:t>_many</w:t>
                             </w:r>
                             <w:proofErr w:type="spellEnd"/>
                             <w:r>
@@ -202,6 +192,15 @@
                               </w:rPr>
                               <w:t xml:space="preserve"> :</w:t>
                             </w:r>
+                            <w:r>
+                              <w:rPr>
+                                <w:rFonts w:ascii="Cambria" w:eastAsia="Times New Roman" w:hAnsi="Cambria" w:cs="Times New Roman"/>
+                                <w:color w:val="008000"/>
+                                <w:spacing w:val="-5"/>
+                                <w:lang w:val="en-GB"/>
+                              </w:rPr>
+                              <w:t xml:space="preserve"> </w:t>
+                            </w:r>
                             <w:proofErr w:type="spellStart"/>
                             <w:r>
                               <w:rPr>
@@ -210,7 +209,7 @@
                                 <w:spacing w:val="-5"/>
                                 <w:lang w:val="en-GB"/>
                               </w:rPr>
-                              <w:t>followed_users</w:t>
+                              <w:t>sent_invites</w:t>
                             </w:r>
                             <w:proofErr w:type="spellEnd"/>
                             <w:r>
@@ -222,6 +221,15 @@
                               </w:rPr>
                               <w:t xml:space="preserve">, </w:t>
                             </w:r>
+                            <w:r>
+                              <w:rPr>
+                                <w:rFonts w:ascii="Cambria" w:eastAsia="Times New Roman" w:hAnsi="Cambria" w:cs="Times New Roman"/>
+                                <w:color w:val="008000"/>
+                                <w:spacing w:val="-5"/>
+                                <w:lang w:val="en-GB"/>
+                              </w:rPr>
+                              <w:t xml:space="preserve">    </w:t>
+                            </w:r>
                             <w:proofErr w:type="spellStart"/>
                             <w:r>
                               <w:rPr>
@@ -250,7 +258,7 @@
                                 <w:spacing w:val="-5"/>
                                 <w:lang w:val="en-GB"/>
                               </w:rPr>
-                              <w:t>friend_request</w:t>
+                              <w:t>inviting</w:t>
                             </w:r>
                             <w:r>
                               <w:rPr>
@@ -269,7 +277,16 @@
                                 <w:spacing w:val="-5"/>
                                 <w:lang w:val="en-GB"/>
                               </w:rPr>
-                              <w:t xml:space="preserve">, </w:t>
+                              <w:t xml:space="preserve">      </w:t>
+                            </w:r>
+                            <w:r>
+                              <w:rPr>
+                                <w:rFonts w:ascii="Cambria" w:eastAsia="Times New Roman" w:hAnsi="Cambria" w:cs="Times New Roman"/>
+                                <w:color w:val="008000"/>
+                                <w:spacing w:val="-5"/>
+                                <w:lang w:val="en-GB"/>
+                              </w:rPr>
+                              <w:t xml:space="preserve"> </w:t>
                             </w:r>
                             <w:proofErr w:type="spellStart"/>
                             <w:r>
@@ -368,7 +385,7 @@
                                 <w:spacing w:val="-5"/>
                                 <w:lang w:val="en-GB"/>
                               </w:rPr>
-                              <w:t>followees</w:t>
+                              <w:t>invited_friends</w:t>
                             </w:r>
                             <w:proofErr w:type="spellEnd"/>
                             <w:r>
@@ -388,7 +405,7 @@
                                 <w:spacing w:val="-5"/>
                                 <w:lang w:val="en-GB"/>
                               </w:rPr>
-                              <w:t>followed_users</w:t>
+                              <w:t>sent_invites</w:t>
                             </w:r>
                             <w:proofErr w:type="spellEnd"/>
                           </w:p>
@@ -401,154 +418,6 @@
                                 <w:lang w:val="en-GB"/>
                               </w:rPr>
                             </w:pPr>
-                            <w:r>
-                              <w:rPr>
-                                <w:rFonts w:ascii="Cambria" w:eastAsia="Times New Roman" w:hAnsi="Cambria" w:cs="Times New Roman"/>
-                                <w:color w:val="008000"/>
-                                <w:spacing w:val="-5"/>
-                                <w:lang w:val="en-GB"/>
-                              </w:rPr>
-                              <w:t xml:space="preserve">-  </w:t>
-                            </w:r>
-                            <w:proofErr w:type="spellStart"/>
-                            <w:proofErr w:type="gramStart"/>
-                            <w:r>
-                              <w:rPr>
-                                <w:rFonts w:ascii="Cambria" w:eastAsia="Times New Roman" w:hAnsi="Cambria" w:cs="Times New Roman"/>
-                                <w:color w:val="008000"/>
-                                <w:spacing w:val="-5"/>
-                                <w:lang w:val="en-GB"/>
-                              </w:rPr>
-                              <w:t>has</w:t>
-                            </w:r>
-                            <w:proofErr w:type="gramEnd"/>
-                            <w:r>
-                              <w:rPr>
-                                <w:rFonts w:ascii="Cambria" w:eastAsia="Times New Roman" w:hAnsi="Cambria" w:cs="Times New Roman"/>
-                                <w:color w:val="008000"/>
-                                <w:spacing w:val="-5"/>
-                                <w:lang w:val="en-GB"/>
-                              </w:rPr>
-                              <w:t>_many</w:t>
-                            </w:r>
-                            <w:proofErr w:type="spellEnd"/>
-                            <w:r>
-                              <w:rPr>
-                                <w:rFonts w:ascii="Cambria" w:eastAsia="Times New Roman" w:hAnsi="Cambria" w:cs="Times New Roman"/>
-                                <w:color w:val="008000"/>
-                                <w:spacing w:val="-5"/>
-                                <w:lang w:val="en-GB"/>
-                              </w:rPr>
-                              <w:t xml:space="preserve"> :</w:t>
-                            </w:r>
-                            <w:proofErr w:type="spellStart"/>
-                            <w:r>
-                              <w:rPr>
-                                <w:rFonts w:ascii="Cambria" w:eastAsia="Times New Roman" w:hAnsi="Cambria" w:cs="Times New Roman"/>
-                                <w:color w:val="008000"/>
-                                <w:spacing w:val="-5"/>
-                                <w:lang w:val="en-GB"/>
-                              </w:rPr>
-                              <w:t>following_users</w:t>
-                            </w:r>
-                            <w:proofErr w:type="spellEnd"/>
-                            <w:r>
-                              <w:rPr>
-                                <w:rFonts w:ascii="Cambria" w:eastAsia="Times New Roman" w:hAnsi="Cambria" w:cs="Times New Roman"/>
-                                <w:color w:val="008000"/>
-                                <w:spacing w:val="-5"/>
-                                <w:lang w:val="en-GB"/>
-                              </w:rPr>
-                              <w:t xml:space="preserve">, </w:t>
-                            </w:r>
-                            <w:proofErr w:type="spellStart"/>
-                            <w:r>
-                              <w:rPr>
-                                <w:rFonts w:ascii="Cambria" w:eastAsia="Times New Roman" w:hAnsi="Cambria" w:cs="Times New Roman"/>
-                                <w:color w:val="008000"/>
-                                <w:spacing w:val="-5"/>
-                                <w:lang w:val="en-GB"/>
-                              </w:rPr>
-                              <w:t>fk</w:t>
-                            </w:r>
-                            <w:proofErr w:type="spellEnd"/>
-                            <w:r>
-                              <w:rPr>
-                                <w:rFonts w:ascii="Cambria" w:eastAsia="Times New Roman" w:hAnsi="Cambria" w:cs="Times New Roman"/>
-                                <w:color w:val="008000"/>
-                                <w:spacing w:val="-5"/>
-                                <w:lang w:val="en-GB"/>
-                              </w:rPr>
-                              <w:t>: :</w:t>
-                            </w:r>
-                            <w:proofErr w:type="spellStart"/>
-                            <w:r>
-                              <w:rPr>
-                                <w:rFonts w:ascii="Cambria" w:eastAsia="Times New Roman" w:hAnsi="Cambria" w:cs="Times New Roman"/>
-                                <w:color w:val="008000"/>
-                                <w:spacing w:val="-5"/>
-                                <w:lang w:val="en-GB"/>
-                              </w:rPr>
-                              <w:t>friend_respond</w:t>
-                            </w:r>
-                            <w:r>
-                              <w:rPr>
-                                <w:rFonts w:ascii="Cambria" w:eastAsia="Times New Roman" w:hAnsi="Cambria" w:cs="Times New Roman"/>
-                                <w:color w:val="008000"/>
-                                <w:spacing w:val="-5"/>
-                                <w:lang w:val="en-GB"/>
-                              </w:rPr>
-                              <w:t>_id</w:t>
-                            </w:r>
-                            <w:proofErr w:type="spellEnd"/>
-                            <w:r>
-                              <w:rPr>
-                                <w:rFonts w:ascii="Cambria" w:eastAsia="Times New Roman" w:hAnsi="Cambria" w:cs="Times New Roman"/>
-                                <w:color w:val="008000"/>
-                                <w:spacing w:val="-5"/>
-                                <w:lang w:val="en-GB"/>
-                              </w:rPr>
-                              <w:t xml:space="preserve">, </w:t>
-                            </w:r>
-                            <w:proofErr w:type="spellStart"/>
-                            <w:r>
-                              <w:rPr>
-                                <w:rFonts w:ascii="Cambria" w:eastAsia="Times New Roman" w:hAnsi="Cambria" w:cs="Times New Roman"/>
-                                <w:color w:val="008000"/>
-                                <w:spacing w:val="-5"/>
-                                <w:lang w:val="en-GB"/>
-                              </w:rPr>
-                              <w:t>class_name</w:t>
-                            </w:r>
-                            <w:proofErr w:type="spellEnd"/>
-                            <w:r>
-                              <w:rPr>
-                                <w:rFonts w:ascii="Cambria" w:eastAsia="Times New Roman" w:hAnsi="Cambria" w:cs="Times New Roman"/>
-                                <w:color w:val="008000"/>
-                                <w:spacing w:val="-5"/>
-                                <w:lang w:val="en-GB"/>
-                              </w:rPr>
-                              <w:t xml:space="preserve">: </w:t>
-                            </w:r>
-                            <w:r>
-                              <w:rPr>
-                                <w:rFonts w:ascii="Cambria" w:eastAsia="Times New Roman" w:hAnsi="Cambria" w:cs="Times New Roman"/>
-                                <w:color w:val="008000"/>
-                                <w:spacing w:val="-5"/>
-                                <w:u w:val="single"/>
-                                <w:lang w:val="en-GB"/>
-                              </w:rPr>
-                              <w:t>'FRIENDSHIP'</w:t>
-                            </w:r>
-                            <w:r>
-                              <w:rPr>
-                                <w:rFonts w:ascii="Cambria" w:eastAsia="Times New Roman" w:hAnsi="Cambria" w:cs="Times New Roman"/>
-                                <w:color w:val="008000"/>
-                                <w:spacing w:val="-5"/>
-                                <w:lang w:val="en-GB"/>
-                              </w:rPr>
-                              <w:t xml:space="preserve"> </w:t>
-                            </w:r>
                           </w:p>
                           <w:p>
                             <w:pPr>
@@ -566,7 +435,7 @@
                                 <w:spacing w:val="-5"/>
                                 <w:lang w:val="en-GB"/>
                               </w:rPr>
-                              <w:t xml:space="preserve">- </w:t>
+                              <w:t xml:space="preserve">-  </w:t>
                             </w:r>
                             <w:proofErr w:type="spellStart"/>
                             <w:proofErr w:type="gramStart"/>
@@ -597,7 +466,7 @@
                                 <w:spacing w:val="-5"/>
                                 <w:lang w:val="en-GB"/>
                               </w:rPr>
-                              <w:t xml:space="preserve"> :followers, through: :</w:t>
+                              <w:t xml:space="preserve"> :</w:t>
                             </w:r>
                             <w:proofErr w:type="spellStart"/>
                             <w:r>
@@ -607,7 +476,201 @@
                                 <w:spacing w:val="-5"/>
                                 <w:lang w:val="en-GB"/>
                               </w:rPr>
-                              <w:t>following_users</w:t>
+                              <w:t>received_invites</w:t>
+                            </w:r>
+                            <w:proofErr w:type="spellEnd"/>
+                            <w:r>
+                              <w:rPr>
+                                <w:rFonts w:ascii="Cambria" w:eastAsia="Times New Roman" w:hAnsi="Cambria" w:cs="Times New Roman"/>
+                                <w:color w:val="008000"/>
+                                <w:spacing w:val="-5"/>
+                                <w:lang w:val="en-GB"/>
+                              </w:rPr>
+                              <w:t xml:space="preserve">: </w:t>
+                            </w:r>
+                            <w:r>
+                              <w:rPr>
+                                <w:rFonts w:ascii="Cambria" w:eastAsia="Times New Roman" w:hAnsi="Cambria" w:cs="Times New Roman"/>
+                                <w:color w:val="008000"/>
+                                <w:spacing w:val="-5"/>
+                                <w:lang w:val="en-GB"/>
+                              </w:rPr>
+                              <w:t xml:space="preserve">    </w:t>
+                            </w:r>
+                            <w:proofErr w:type="spellStart"/>
+                            <w:r>
+                              <w:rPr>
+                                <w:rFonts w:ascii="Cambria" w:eastAsia="Times New Roman" w:hAnsi="Cambria" w:cs="Times New Roman"/>
+                                <w:color w:val="008000"/>
+                                <w:spacing w:val="-5"/>
+                                <w:lang w:val="en-GB"/>
+                              </w:rPr>
+                              <w:t>fk</w:t>
+                            </w:r>
+                            <w:r>
+                              <w:rPr>
+                                <w:rFonts w:ascii="Cambria" w:eastAsia="Times New Roman" w:hAnsi="Cambria" w:cs="Times New Roman"/>
+                                <w:color w:val="008000"/>
+                                <w:spacing w:val="-5"/>
+                                <w:lang w:val="en-GB"/>
+                              </w:rPr>
+                              <w:t>:</w:t>
+                            </w:r>
+                            <w:r>
+                              <w:rPr>
+                                <w:rFonts w:ascii="Cambria" w:eastAsia="Times New Roman" w:hAnsi="Cambria" w:cs="Times New Roman"/>
+                                <w:color w:val="008000"/>
+                                <w:spacing w:val="-5"/>
+                                <w:lang w:val="en-GB"/>
+                              </w:rPr>
+                              <w:t>invited_</w:t>
+                            </w:r>
+                            <w:r>
+                              <w:rPr>
+                                <w:rFonts w:ascii="Cambria" w:eastAsia="Times New Roman" w:hAnsi="Cambria" w:cs="Times New Roman"/>
+                                <w:color w:val="008000"/>
+                                <w:spacing w:val="-5"/>
+                                <w:lang w:val="en-GB"/>
+                              </w:rPr>
+                              <w:t>id</w:t>
+                            </w:r>
+                            <w:proofErr w:type="spellEnd"/>
+                            <w:r>
+                              <w:rPr>
+                                <w:rFonts w:ascii="Cambria" w:eastAsia="Times New Roman" w:hAnsi="Cambria" w:cs="Times New Roman"/>
+                                <w:color w:val="008000"/>
+                                <w:spacing w:val="-5"/>
+                                <w:lang w:val="en-GB"/>
+                              </w:rPr>
+                              <w:t xml:space="preserve">, </w:t>
+                            </w:r>
+                            <w:r>
+                              <w:rPr>
+                                <w:rFonts w:ascii="Cambria" w:eastAsia="Times New Roman" w:hAnsi="Cambria" w:cs="Times New Roman"/>
+                                <w:color w:val="008000"/>
+                                <w:spacing w:val="-5"/>
+                                <w:lang w:val="en-GB"/>
+                              </w:rPr>
+                              <w:t xml:space="preserve">      </w:t>
+                            </w:r>
+                            <w:proofErr w:type="spellStart"/>
+                            <w:r>
+                              <w:rPr>
+                                <w:rFonts w:ascii="Cambria" w:eastAsia="Times New Roman" w:hAnsi="Cambria" w:cs="Times New Roman"/>
+                                <w:color w:val="008000"/>
+                                <w:spacing w:val="-5"/>
+                                <w:lang w:val="en-GB"/>
+                              </w:rPr>
+                              <w:t>class_name</w:t>
+                            </w:r>
+                            <w:proofErr w:type="spellEnd"/>
+                            <w:r>
+                              <w:rPr>
+                                <w:rFonts w:ascii="Cambria" w:eastAsia="Times New Roman" w:hAnsi="Cambria" w:cs="Times New Roman"/>
+                                <w:color w:val="008000"/>
+                                <w:spacing w:val="-5"/>
+                                <w:lang w:val="en-GB"/>
+                              </w:rPr>
+                              <w:t xml:space="preserve">: </w:t>
+                            </w:r>
+                            <w:r>
+                              <w:rPr>
+                                <w:rFonts w:ascii="Cambria" w:eastAsia="Times New Roman" w:hAnsi="Cambria" w:cs="Times New Roman"/>
+                                <w:color w:val="008000"/>
+                                <w:spacing w:val="-5"/>
+                                <w:u w:val="single"/>
+                                <w:lang w:val="en-GB"/>
+                              </w:rPr>
+                              <w:t>'FRIENDSHIP'</w:t>
+                            </w:r>
+                            <w:r>
+                              <w:rPr>
+                                <w:rFonts w:ascii="Cambria" w:eastAsia="Times New Roman" w:hAnsi="Cambria" w:cs="Times New Roman"/>
+                                <w:color w:val="008000"/>
+                                <w:spacing w:val="-5"/>
+                                <w:lang w:val="en-GB"/>
+                              </w:rPr>
+                              <w:t xml:space="preserve"> </w:t>
+                            </w:r>
+                          </w:p>
+                          <w:p>
+                            <w:pPr>
+                              <w:rPr>
+                                <w:rFonts w:ascii="Cambria" w:eastAsia="Times New Roman" w:hAnsi="Cambria" w:cs="Times New Roman"/>
+                                <w:color w:val="008000"/>
+                                <w:spacing w:val="-5"/>
+                                <w:lang w:val="en-GB"/>
+                              </w:rPr>
+                            </w:pPr>
+                            <w:r>
+                              <w:rPr>
+                                <w:rFonts w:ascii="Cambria" w:eastAsia="Times New Roman" w:hAnsi="Cambria" w:cs="Times New Roman"/>
+                                <w:color w:val="008000"/>
+                                <w:spacing w:val="-5"/>
+                                <w:lang w:val="en-GB"/>
+                              </w:rPr>
+                              <w:t xml:space="preserve">- </w:t>
+                            </w:r>
+                            <w:proofErr w:type="spellStart"/>
+                            <w:proofErr w:type="gramStart"/>
+                            <w:r>
+                              <w:rPr>
+                                <w:rFonts w:ascii="Cambria" w:eastAsia="Times New Roman" w:hAnsi="Cambria" w:cs="Times New Roman"/>
+                                <w:color w:val="008000"/>
+                                <w:spacing w:val="-5"/>
+                                <w:lang w:val="en-GB"/>
+                              </w:rPr>
+                              <w:t>has</w:t>
+                            </w:r>
+                            <w:proofErr w:type="gramEnd"/>
+                            <w:r>
+                              <w:rPr>
+                                <w:rFonts w:ascii="Cambria" w:eastAsia="Times New Roman" w:hAnsi="Cambria" w:cs="Times New Roman"/>
+                                <w:color w:val="008000"/>
+                                <w:spacing w:val="-5"/>
+                                <w:lang w:val="en-GB"/>
+                              </w:rPr>
+                              <w:t>_many</w:t>
+                            </w:r>
+                            <w:proofErr w:type="spellEnd"/>
+                            <w:r>
+                              <w:rPr>
+                                <w:rFonts w:ascii="Cambria" w:eastAsia="Times New Roman" w:hAnsi="Cambria" w:cs="Times New Roman"/>
+                                <w:color w:val="008000"/>
+                                <w:spacing w:val="-5"/>
+                                <w:lang w:val="en-GB"/>
+                              </w:rPr>
+                              <w:t xml:space="preserve"> :</w:t>
+                            </w:r>
+                            <w:proofErr w:type="spellStart"/>
+                            <w:r>
+                              <w:rPr>
+                                <w:rFonts w:ascii="Cambria" w:eastAsia="Times New Roman" w:hAnsi="Cambria" w:cs="Times New Roman"/>
+                                <w:color w:val="008000"/>
+                                <w:spacing w:val="-5"/>
+                                <w:lang w:val="en-GB"/>
+                              </w:rPr>
+                              <w:t>inviting_friends</w:t>
+                            </w:r>
+                            <w:proofErr w:type="spellEnd"/>
+                            <w:r>
+                              <w:rPr>
+                                <w:rFonts w:ascii="Cambria" w:eastAsia="Times New Roman" w:hAnsi="Cambria" w:cs="Times New Roman"/>
+                                <w:color w:val="008000"/>
+                                <w:spacing w:val="-5"/>
+                                <w:lang w:val="en-GB"/>
+                              </w:rPr>
+                              <w:t xml:space="preserve">, through: : </w:t>
+                            </w:r>
+                            <w:proofErr w:type="spellStart"/>
+                            <w:r>
+                              <w:rPr>
+                                <w:rFonts w:ascii="Cambria" w:eastAsia="Times New Roman" w:hAnsi="Cambria" w:cs="Times New Roman"/>
+                                <w:color w:val="008000"/>
+                                <w:spacing w:val="-5"/>
+                                <w:lang w:val="en-GB"/>
+                              </w:rPr>
+                              <w:t>received_invites</w:t>
                             </w:r>
                             <w:proofErr w:type="spellEnd"/>
                           </w:p>
@@ -678,7 +741,6 @@
                             </w:r>
                           </w:p>
                           <w:p/>
-                          <w:bookmarkEnd w:id="0"/>
                         </w:txbxContent>
                       </wps:txbx>
                       <wps:bodyPr rot="0" spcFirstLastPara="0" vertOverflow="overflow" horzOverflow="overflow" vert="horz" wrap="square" lIns="91440" tIns="45720" rIns="91440" bIns="45720" numCol="1" spcCol="0" rtlCol="0" fromWordArt="0" anchor="t" anchorCtr="0" forceAA="0" compatLnSpc="1">
@@ -714,7 +776,6 @@
                           <w:b/>
                         </w:rPr>
                       </w:pPr>
-                      <w:bookmarkStart w:id="1" w:name="_GoBack"/>
                       <w:r>
                         <w:rPr>
                           <w:b/>
@@ -810,16 +871,7 @@
                           <w:spacing w:val="-5"/>
                           <w:lang w:val="en-GB"/>
                         </w:rPr>
-                        <w:t>_man</w:t>
-                      </w:r>
-                      <w:r>
-                        <w:rPr>
-                          <w:rFonts w:ascii="Cambria" w:eastAsia="Times New Roman" w:hAnsi="Cambria" w:cs="Times New Roman"/>
-                          <w:color w:val="008000"/>
-                          <w:spacing w:val="-5"/>
-                          <w:lang w:val="en-GB"/>
-                        </w:rPr>
-                        <w:t>y</w:t>
+                        <w:t>_many</w:t>
                       </w:r>
                       <w:proofErr w:type="spellEnd"/>
                       <w:r>
@@ -831,6 +883,15 @@
                         </w:rPr>
                         <w:t xml:space="preserve"> :</w:t>
                       </w:r>
+                      <w:r>
+                        <w:rPr>
+                          <w:rFonts w:ascii="Cambria" w:eastAsia="Times New Roman" w:hAnsi="Cambria" w:cs="Times New Roman"/>
+                          <w:color w:val="008000"/>
+                          <w:spacing w:val="-5"/>
+                          <w:lang w:val="en-GB"/>
+                        </w:rPr>
+                        <w:t xml:space="preserve"> </w:t>
+                      </w:r>
                       <w:proofErr w:type="spellStart"/>
                       <w:r>
                         <w:rPr>
@@ -839,7 +900,7 @@
                           <w:spacing w:val="-5"/>
                           <w:lang w:val="en-GB"/>
                         </w:rPr>
-                        <w:t>followed_users</w:t>
+                        <w:t>sent_invites</w:t>
                       </w:r>
                       <w:proofErr w:type="spellEnd"/>
                       <w:r>
@@ -851,6 +912,15 @@
                         </w:rPr>
                         <w:t xml:space="preserve">, </w:t>
                       </w:r>
+                      <w:r>
+                        <w:rPr>
+                          <w:rFonts w:ascii="Cambria" w:eastAsia="Times New Roman" w:hAnsi="Cambria" w:cs="Times New Roman"/>
+                          <w:color w:val="008000"/>
+                          <w:spacing w:val="-5"/>
+                          <w:lang w:val="en-GB"/>
+                        </w:rPr>
+                        <w:t xml:space="preserve">    </w:t>
+                      </w:r>
                       <w:proofErr w:type="spellStart"/>
                       <w:r>
                         <w:rPr>
@@ -879,7 +949,7 @@
                           <w:spacing w:val="-5"/>
                           <w:lang w:val="en-GB"/>
                         </w:rPr>
-                        <w:t>friend_request</w:t>
+                        <w:t>inviting</w:t>
                       </w:r>
                       <w:r>
                         <w:rPr>
@@ -898,7 +968,16 @@
                           <w:spacing w:val="-5"/>
                           <w:lang w:val="en-GB"/>
                         </w:rPr>
-                        <w:t xml:space="preserve">, </w:t>
+                        <w:t xml:space="preserve">      </w:t>
+                      </w:r>
+                      <w:r>
+                        <w:rPr>
+                          <w:rFonts w:ascii="Cambria" w:eastAsia="Times New Roman" w:hAnsi="Cambria" w:cs="Times New Roman"/>
+                          <w:color w:val="008000"/>
+                          <w:spacing w:val="-5"/>
+                          <w:lang w:val="en-GB"/>
+                        </w:rPr>
+                        <w:t xml:space="preserve"> </w:t>
                       </w:r>
                       <w:proofErr w:type="spellStart"/>
                       <w:r>
@@ -997,7 +1076,7 @@
                           <w:spacing w:val="-5"/>
                           <w:lang w:val="en-GB"/>
                         </w:rPr>
-                        <w:t>followees</w:t>
+                        <w:t>invited_friends</w:t>
                       </w:r>
                       <w:proofErr w:type="spellEnd"/>
                       <w:r>
@@ -1017,7 +1096,7 @@
                           <w:spacing w:val="-5"/>
                           <w:lang w:val="en-GB"/>
                         </w:rPr>
-                        <w:t>followed_users</w:t>
+                        <w:t>sent_invites</w:t>
                       </w:r>
                       <w:proofErr w:type="spellEnd"/>
                     </w:p>
@@ -1030,154 +1109,6 @@
                           <w:lang w:val="en-GB"/>
                         </w:rPr>
                       </w:pPr>
-                      <w:r>
-                        <w:rPr>
-                          <w:rFonts w:ascii="Cambria" w:eastAsia="Times New Roman" w:hAnsi="Cambria" w:cs="Times New Roman"/>
-                          <w:color w:val="008000"/>
-                          <w:spacing w:val="-5"/>
-                          <w:lang w:val="en-GB"/>
-                        </w:rPr>
-                        <w:t xml:space="preserve">-  </w:t>
-                      </w:r>
-                      <w:proofErr w:type="spellStart"/>
-                      <w:proofErr w:type="gramStart"/>
-                      <w:r>
-                        <w:rPr>
-                          <w:rFonts w:ascii="Cambria" w:eastAsia="Times New Roman" w:hAnsi="Cambria" w:cs="Times New Roman"/>
-                          <w:color w:val="008000"/>
-                          <w:spacing w:val="-5"/>
-                          <w:lang w:val="en-GB"/>
-                        </w:rPr>
-                        <w:t>has</w:t>
-                      </w:r>
-                      <w:proofErr w:type="gramEnd"/>
-                      <w:r>
-                        <w:rPr>
-                          <w:rFonts w:ascii="Cambria" w:eastAsia="Times New Roman" w:hAnsi="Cambria" w:cs="Times New Roman"/>
-                          <w:color w:val="008000"/>
-                          <w:spacing w:val="-5"/>
-                          <w:lang w:val="en-GB"/>
-                        </w:rPr>
-                        <w:t>_many</w:t>
-                      </w:r>
-                      <w:proofErr w:type="spellEnd"/>
-                      <w:r>
-                        <w:rPr>
-                          <w:rFonts w:ascii="Cambria" w:eastAsia="Times New Roman" w:hAnsi="Cambria" w:cs="Times New Roman"/>
-                          <w:color w:val="008000"/>
-                          <w:spacing w:val="-5"/>
-                          <w:lang w:val="en-GB"/>
-                        </w:rPr>
-                        <w:t xml:space="preserve"> :</w:t>
-                      </w:r>
-                      <w:proofErr w:type="spellStart"/>
-                      <w:r>
-                        <w:rPr>
-                          <w:rFonts w:ascii="Cambria" w:eastAsia="Times New Roman" w:hAnsi="Cambria" w:cs="Times New Roman"/>
-                          <w:color w:val="008000"/>
-                          <w:spacing w:val="-5"/>
-                          <w:lang w:val="en-GB"/>
-                        </w:rPr>
-                        <w:t>following_users</w:t>
-                      </w:r>
-                      <w:proofErr w:type="spellEnd"/>
-                      <w:r>
-                        <w:rPr>
-                          <w:rFonts w:ascii="Cambria" w:eastAsia="Times New Roman" w:hAnsi="Cambria" w:cs="Times New Roman"/>
-                          <w:color w:val="008000"/>
-                          <w:spacing w:val="-5"/>
-                          <w:lang w:val="en-GB"/>
-                        </w:rPr>
-                        <w:t xml:space="preserve">, </w:t>
-                      </w:r>
-                      <w:proofErr w:type="spellStart"/>
-                      <w:r>
-                        <w:rPr>
-                          <w:rFonts w:ascii="Cambria" w:eastAsia="Times New Roman" w:hAnsi="Cambria" w:cs="Times New Roman"/>
-                          <w:color w:val="008000"/>
-                          <w:spacing w:val="-5"/>
-                          <w:lang w:val="en-GB"/>
-                        </w:rPr>
-                        <w:t>fk</w:t>
-                      </w:r>
-                      <w:proofErr w:type="spellEnd"/>
-                      <w:r>
-                        <w:rPr>
-                          <w:rFonts w:ascii="Cambria" w:eastAsia="Times New Roman" w:hAnsi="Cambria" w:cs="Times New Roman"/>
-                          <w:color w:val="008000"/>
-                          <w:spacing w:val="-5"/>
-                          <w:lang w:val="en-GB"/>
-                        </w:rPr>
-                        <w:t>: :</w:t>
-                      </w:r>
-                      <w:proofErr w:type="spellStart"/>
-                      <w:r>
-                        <w:rPr>
-                          <w:rFonts w:ascii="Cambria" w:eastAsia="Times New Roman" w:hAnsi="Cambria" w:cs="Times New Roman"/>
-                          <w:color w:val="008000"/>
-                          <w:spacing w:val="-5"/>
-                          <w:lang w:val="en-GB"/>
-                        </w:rPr>
-                        <w:t>friend_respond</w:t>
-                      </w:r>
-                      <w:r>
-                        <w:rPr>
-                          <w:rFonts w:ascii="Cambria" w:eastAsia="Times New Roman" w:hAnsi="Cambria" w:cs="Times New Roman"/>
-                          <w:color w:val="008000"/>
-                          <w:spacing w:val="-5"/>
-                          <w:lang w:val="en-GB"/>
-                        </w:rPr>
-                        <w:t>_id</w:t>
-                      </w:r>
-                      <w:proofErr w:type="spellEnd"/>
-                      <w:r>
-                        <w:rPr>
-                          <w:rFonts w:ascii="Cambria" w:eastAsia="Times New Roman" w:hAnsi="Cambria" w:cs="Times New Roman"/>
-                          <w:color w:val="008000"/>
-                          <w:spacing w:val="-5"/>
-                          <w:lang w:val="en-GB"/>
-                        </w:rPr>
-                        <w:t xml:space="preserve">, </w:t>
-                      </w:r>
-                      <w:proofErr w:type="spellStart"/>
-                      <w:r>
-                        <w:rPr>
-                          <w:rFonts w:ascii="Cambria" w:eastAsia="Times New Roman" w:hAnsi="Cambria" w:cs="Times New Roman"/>
-                          <w:color w:val="008000"/>
-                          <w:spacing w:val="-5"/>
-                          <w:lang w:val="en-GB"/>
-                        </w:rPr>
-                        <w:t>class_name</w:t>
-                      </w:r>
-                      <w:proofErr w:type="spellEnd"/>
-                      <w:r>
-                        <w:rPr>
-                          <w:rFonts w:ascii="Cambria" w:eastAsia="Times New Roman" w:hAnsi="Cambria" w:cs="Times New Roman"/>
-                          <w:color w:val="008000"/>
-                          <w:spacing w:val="-5"/>
-                          <w:lang w:val="en-GB"/>
-                        </w:rPr>
-                        <w:t xml:space="preserve">: </w:t>
-                      </w:r>
-                      <w:r>
-                        <w:rPr>
-                          <w:rFonts w:ascii="Cambria" w:eastAsia="Times New Roman" w:hAnsi="Cambria" w:cs="Times New Roman"/>
-                          <w:color w:val="008000"/>
-                          <w:spacing w:val="-5"/>
-                          <w:u w:val="single"/>
-                          <w:lang w:val="en-GB"/>
-                        </w:rPr>
-                        <w:t>'FRIENDSHIP'</w:t>
-                      </w:r>
-                      <w:r>
-                        <w:rPr>
-                          <w:rFonts w:ascii="Cambria" w:eastAsia="Times New Roman" w:hAnsi="Cambria" w:cs="Times New Roman"/>
-                          <w:color w:val="008000"/>
-                          <w:spacing w:val="-5"/>
-                          <w:lang w:val="en-GB"/>
-                        </w:rPr>
-                        <w:t xml:space="preserve"> </w:t>
-                      </w:r>
                     </w:p>
                     <w:p>
                       <w:pPr>
@@ -1195,7 +1126,7 @@
                           <w:spacing w:val="-5"/>
                           <w:lang w:val="en-GB"/>
                         </w:rPr>
-                        <w:t xml:space="preserve">- </w:t>
+                        <w:t xml:space="preserve">-  </w:t>
                       </w:r>
                       <w:proofErr w:type="spellStart"/>
                       <w:proofErr w:type="gramStart"/>
@@ -1226,7 +1157,7 @@
                           <w:spacing w:val="-5"/>
                           <w:lang w:val="en-GB"/>
                         </w:rPr>
-                        <w:t xml:space="preserve"> :followers, through: :</w:t>
+                        <w:t xml:space="preserve"> :</w:t>
                       </w:r>
                       <w:proofErr w:type="spellStart"/>
                       <w:r>
@@ -1236,7 +1167,201 @@
                           <w:spacing w:val="-5"/>
                           <w:lang w:val="en-GB"/>
                         </w:rPr>
-                        <w:t>following_users</w:t>
+                        <w:t>received_invites</w:t>
+                      </w:r>
+                      <w:proofErr w:type="spellEnd"/>
+                      <w:r>
+                        <w:rPr>
+                          <w:rFonts w:ascii="Cambria" w:eastAsia="Times New Roman" w:hAnsi="Cambria" w:cs="Times New Roman"/>
+                          <w:color w:val="008000"/>
+                          <w:spacing w:val="-5"/>
+                          <w:lang w:val="en-GB"/>
+                        </w:rPr>
+                        <w:t xml:space="preserve">: </w:t>
+                      </w:r>
+                      <w:r>
+                        <w:rPr>
+                          <w:rFonts w:ascii="Cambria" w:eastAsia="Times New Roman" w:hAnsi="Cambria" w:cs="Times New Roman"/>
+                          <w:color w:val="008000"/>
+                          <w:spacing w:val="-5"/>
+                          <w:lang w:val="en-GB"/>
+                        </w:rPr>
+                        <w:t xml:space="preserve">    </w:t>
+                      </w:r>
+                      <w:proofErr w:type="spellStart"/>
+                      <w:r>
+                        <w:rPr>
+                          <w:rFonts w:ascii="Cambria" w:eastAsia="Times New Roman" w:hAnsi="Cambria" w:cs="Times New Roman"/>
+                          <w:color w:val="008000"/>
+                          <w:spacing w:val="-5"/>
+                          <w:lang w:val="en-GB"/>
+                        </w:rPr>
+                        <w:t>fk</w:t>
+                      </w:r>
+                      <w:r>
+                        <w:rPr>
+                          <w:rFonts w:ascii="Cambria" w:eastAsia="Times New Roman" w:hAnsi="Cambria" w:cs="Times New Roman"/>
+                          <w:color w:val="008000"/>
+                          <w:spacing w:val="-5"/>
+                          <w:lang w:val="en-GB"/>
+                        </w:rPr>
+                        <w:t>:</w:t>
+                      </w:r>
+                      <w:r>
+                        <w:rPr>
+                          <w:rFonts w:ascii="Cambria" w:eastAsia="Times New Roman" w:hAnsi="Cambria" w:cs="Times New Roman"/>
+                          <w:color w:val="008000"/>
+                          <w:spacing w:val="-5"/>
+                          <w:lang w:val="en-GB"/>
+                        </w:rPr>
+                        <w:t>invited_</w:t>
+                      </w:r>
+                      <w:r>
+                        <w:rPr>
+                          <w:rFonts w:ascii="Cambria" w:eastAsia="Times New Roman" w:hAnsi="Cambria" w:cs="Times New Roman"/>
+                          <w:color w:val="008000"/>
+                          <w:spacing w:val="-5"/>
+                          <w:lang w:val="en-GB"/>
+                        </w:rPr>
+                        <w:t>id</w:t>
+                      </w:r>
+                      <w:proofErr w:type="spellEnd"/>
+                      <w:r>
+                        <w:rPr>
+                          <w:rFonts w:ascii="Cambria" w:eastAsia="Times New Roman" w:hAnsi="Cambria" w:cs="Times New Roman"/>
+                          <w:color w:val="008000"/>
+                          <w:spacing w:val="-5"/>
+                          <w:lang w:val="en-GB"/>
+                        </w:rPr>
+                        <w:t xml:space="preserve">, </w:t>
+                      </w:r>
+                      <w:r>
+                        <w:rPr>
+                          <w:rFonts w:ascii="Cambria" w:eastAsia="Times New Roman" w:hAnsi="Cambria" w:cs="Times New Roman"/>
+                          <w:color w:val="008000"/>
+                          <w:spacing w:val="-5"/>
+                          <w:lang w:val="en-GB"/>
+                        </w:rPr>
+                        <w:t xml:space="preserve">      </w:t>
+                      </w:r>
+                      <w:proofErr w:type="spellStart"/>
+                      <w:r>
+                        <w:rPr>
+                          <w:rFonts w:ascii="Cambria" w:eastAsia="Times New Roman" w:hAnsi="Cambria" w:cs="Times New Roman"/>
+                          <w:color w:val="008000"/>
+                          <w:spacing w:val="-5"/>
+                          <w:lang w:val="en-GB"/>
+                        </w:rPr>
+                        <w:t>class_name</w:t>
+                      </w:r>
+                      <w:proofErr w:type="spellEnd"/>
+                      <w:r>
+                        <w:rPr>
+                          <w:rFonts w:ascii="Cambria" w:eastAsia="Times New Roman" w:hAnsi="Cambria" w:cs="Times New Roman"/>
+                          <w:color w:val="008000"/>
+                          <w:spacing w:val="-5"/>
+                          <w:lang w:val="en-GB"/>
+                        </w:rPr>
+                        <w:t xml:space="preserve">: </w:t>
+                      </w:r>
+                      <w:r>
+                        <w:rPr>
+                          <w:rFonts w:ascii="Cambria" w:eastAsia="Times New Roman" w:hAnsi="Cambria" w:cs="Times New Roman"/>
+                          <w:color w:val="008000"/>
+                          <w:spacing w:val="-5"/>
+                          <w:u w:val="single"/>
+                          <w:lang w:val="en-GB"/>
+                        </w:rPr>
+                        <w:t>'FRIENDSHIP'</w:t>
+                      </w:r>
+                      <w:r>
+                        <w:rPr>
+                          <w:rFonts w:ascii="Cambria" w:eastAsia="Times New Roman" w:hAnsi="Cambria" w:cs="Times New Roman"/>
+                          <w:color w:val="008000"/>
+                          <w:spacing w:val="-5"/>
+                          <w:lang w:val="en-GB"/>
+                        </w:rPr>
+                        <w:t xml:space="preserve"> </w:t>
+                      </w:r>
+                    </w:p>
+                    <w:p>
+                      <w:pPr>
+                        <w:rPr>
+                          <w:rFonts w:ascii="Cambria" w:eastAsia="Times New Roman" w:hAnsi="Cambria" w:cs="Times New Roman"/>
+                          <w:color w:val="008000"/>
+                          <w:spacing w:val="-5"/>
+                          <w:lang w:val="en-GB"/>
+                        </w:rPr>
+                      </w:pPr>
+                      <w:r>
+                        <w:rPr>
+                          <w:rFonts w:ascii="Cambria" w:eastAsia="Times New Roman" w:hAnsi="Cambria" w:cs="Times New Roman"/>
+                          <w:color w:val="008000"/>
+                          <w:spacing w:val="-5"/>
+                          <w:lang w:val="en-GB"/>
+                        </w:rPr>
+                        <w:t xml:space="preserve">- </w:t>
+                      </w:r>
+                      <w:proofErr w:type="spellStart"/>
+                      <w:proofErr w:type="gramStart"/>
+                      <w:r>
+                        <w:rPr>
+                          <w:rFonts w:ascii="Cambria" w:eastAsia="Times New Roman" w:hAnsi="Cambria" w:cs="Times New Roman"/>
+                          <w:color w:val="008000"/>
+                          <w:spacing w:val="-5"/>
+                          <w:lang w:val="en-GB"/>
+                        </w:rPr>
+                        <w:t>has</w:t>
+                      </w:r>
+                      <w:proofErr w:type="gramEnd"/>
+                      <w:r>
+                        <w:rPr>
+                          <w:rFonts w:ascii="Cambria" w:eastAsia="Times New Roman" w:hAnsi="Cambria" w:cs="Times New Roman"/>
+                          <w:color w:val="008000"/>
+                          <w:spacing w:val="-5"/>
+                          <w:lang w:val="en-GB"/>
+                        </w:rPr>
+                        <w:t>_many</w:t>
+                      </w:r>
+                      <w:proofErr w:type="spellEnd"/>
+                      <w:r>
+                        <w:rPr>
+                          <w:rFonts w:ascii="Cambria" w:eastAsia="Times New Roman" w:hAnsi="Cambria" w:cs="Times New Roman"/>
+                          <w:color w:val="008000"/>
+                          <w:spacing w:val="-5"/>
+                          <w:lang w:val="en-GB"/>
+                        </w:rPr>
+                        <w:t xml:space="preserve"> :</w:t>
+                      </w:r>
+                      <w:proofErr w:type="spellStart"/>
+                      <w:r>
+                        <w:rPr>
+                          <w:rFonts w:ascii="Cambria" w:eastAsia="Times New Roman" w:hAnsi="Cambria" w:cs="Times New Roman"/>
+                          <w:color w:val="008000"/>
+                          <w:spacing w:val="-5"/>
+                          <w:lang w:val="en-GB"/>
+                        </w:rPr>
+                        <w:t>inviting_friends</w:t>
+                      </w:r>
+                      <w:proofErr w:type="spellEnd"/>
+                      <w:r>
+                        <w:rPr>
+                          <w:rFonts w:ascii="Cambria" w:eastAsia="Times New Roman" w:hAnsi="Cambria" w:cs="Times New Roman"/>
+                          <w:color w:val="008000"/>
+                          <w:spacing w:val="-5"/>
+                          <w:lang w:val="en-GB"/>
+                        </w:rPr>
+                        <w:t xml:space="preserve">, through: : </w:t>
+                      </w:r>
+                      <w:proofErr w:type="spellStart"/>
+                      <w:r>
+                        <w:rPr>
+                          <w:rFonts w:ascii="Cambria" w:eastAsia="Times New Roman" w:hAnsi="Cambria" w:cs="Times New Roman"/>
+                          <w:color w:val="008000"/>
+                          <w:spacing w:val="-5"/>
+                          <w:lang w:val="en-GB"/>
+                        </w:rPr>
+                        <w:t>received_invites</w:t>
                       </w:r>
                       <w:proofErr w:type="spellEnd"/>
                     </w:p>
@@ -1307,7 +1432,6 @@
                       </w:r>
                     </w:p>
                     <w:p/>
-                    <w:bookmarkEnd w:id="1"/>
                   </w:txbxContent>
                 </v:textbox>
                 <w10:wrap type="square"/>
@@ -1439,7 +1563,6 @@
                                     </w:rPr>
                                     <w:t>#</w:t>
                                   </w:r>
-                                  <w:proofErr w:type="spellStart"/>
                                   <w:proofErr w:type="gramStart"/>
                                   <w:r>
                                     <w:rPr>
@@ -1448,7 +1571,7 @@
                                       <w:spacing w:val="-5"/>
                                       <w:lang w:val="en-GB"/>
                                     </w:rPr>
-                                    <w:t>friend</w:t>
+                                    <w:t>inviting</w:t>
                                   </w:r>
                                   <w:proofErr w:type="gramEnd"/>
                                   <w:r>
@@ -1458,9 +1581,17 @@
                                       <w:spacing w:val="-5"/>
                                       <w:lang w:val="en-GB"/>
                                     </w:rPr>
-                                    <w:t>_request_id</w:t>
+                                    <w:t xml:space="preserve"> </w:t>
                                   </w:r>
-                                  <w:proofErr w:type="spellEnd"/>
+                                  <w:r>
+                                    <w:rPr>
+                                      <w:rFonts w:ascii="Cambria" w:eastAsia="Times New Roman" w:hAnsi="Cambria" w:cs="Times New Roman"/>
+                                      <w:color w:val="FF0000"/>
+                                      <w:spacing w:val="-5"/>
+                                      <w:lang w:val="en-GB"/>
+                                    </w:rPr>
+                                    <w:t>_id</w:t>
+                                  </w:r>
                                 </w:p>
                                 <w:p>
                                   <w:pPr>
@@ -1492,7 +1623,7 @@
                                       <w:spacing w:val="-5"/>
                                       <w:lang w:val="en-GB"/>
                                     </w:rPr>
-                                    <w:t>friend</w:t>
+                                    <w:t>invited</w:t>
                                   </w:r>
                                   <w:proofErr w:type="gramEnd"/>
                                   <w:r>
@@ -1502,7 +1633,7 @@
                                       <w:spacing w:val="-5"/>
                                       <w:lang w:val="en-GB"/>
                                     </w:rPr>
-                                    <w:t>_respond_id</w:t>
+                                    <w:t>_id</w:t>
                                   </w:r>
                                   <w:proofErr w:type="spellEnd"/>
                                 </w:p>
@@ -1540,13 +1671,15 @@
                               </w:rPr>
                               <w:t xml:space="preserve"> </w:t>
                             </w:r>
+                            <w:proofErr w:type="spellStart"/>
                             <w:r>
                               <w:rPr>
                                 <w:color w:val="008000"/>
                                 <w:u w:val="single"/>
                               </w:rPr>
-                              <w:t>FOLLOWEES</w:t>
-                            </w:r>
+                              <w:t>invited_friends</w:t>
+                            </w:r>
+                            <w:proofErr w:type="spellEnd"/>
                           </w:p>
                           <w:p>
                             <w:pPr>
@@ -1568,13 +1701,15 @@
                               </w:rPr>
                               <w:t xml:space="preserve"> </w:t>
                             </w:r>
+                            <w:proofErr w:type="spellStart"/>
                             <w:r>
                               <w:rPr>
                                 <w:color w:val="008000"/>
                                 <w:u w:val="single"/>
                               </w:rPr>
-                              <w:t>FOLLOWER</w:t>
-                            </w:r>
+                              <w:t>inviting_friends</w:t>
+                            </w:r>
+                            <w:proofErr w:type="spellEnd"/>
                           </w:p>
                         </w:txbxContent>
                       </wps:txbx>
@@ -1647,7 +1782,6 @@
                               </w:rPr>
                               <w:t>#</w:t>
                             </w:r>
-                            <w:proofErr w:type="spellStart"/>
                             <w:proofErr w:type="gramStart"/>
                             <w:r>
                               <w:rPr>
@@ -1656,7 +1790,7 @@
                                 <w:spacing w:val="-5"/>
                                 <w:lang w:val="en-GB"/>
                               </w:rPr>
-                              <w:t>friend</w:t>
+                              <w:t>inviting</w:t>
                             </w:r>
                             <w:proofErr w:type="gramEnd"/>
                             <w:r>
@@ -1666,9 +1800,17 @@
                                 <w:spacing w:val="-5"/>
                                 <w:lang w:val="en-GB"/>
                               </w:rPr>
-                              <w:t>_request_id</w:t>
-                            </w:r>
-                            <w:proofErr w:type="spellEnd"/>
+                              <w:t xml:space="preserve"> </w:t>
+                            </w:r>
+                            <w:r>
+                              <w:rPr>
+                                <w:rFonts w:ascii="Cambria" w:eastAsia="Times New Roman" w:hAnsi="Cambria" w:cs="Times New Roman"/>
+                                <w:color w:val="FF0000"/>
+                                <w:spacing w:val="-5"/>
+                                <w:lang w:val="en-GB"/>
+                              </w:rPr>
+                              <w:t>_id</w:t>
+                            </w:r>
                           </w:p>
                           <w:p>
                             <w:pPr>
@@ -1700,7 +1842,7 @@
                                 <w:spacing w:val="-5"/>
                                 <w:lang w:val="en-GB"/>
                               </w:rPr>
-                              <w:t>friend</w:t>
+                              <w:t>invited</w:t>
                             </w:r>
                             <w:proofErr w:type="gramEnd"/>
                             <w:r>
@@ -1710,7 +1852,7 @@
                                 <w:spacing w:val="-5"/>
                                 <w:lang w:val="en-GB"/>
                               </w:rPr>
-                              <w:t>_respond_id</w:t>
+                              <w:t>_id</w:t>
                             </w:r>
                             <w:proofErr w:type="spellEnd"/>
                           </w:p>
@@ -1748,13 +1890,15 @@
                         </w:rPr>
                         <w:t xml:space="preserve"> </w:t>
                       </w:r>
+                      <w:proofErr w:type="spellStart"/>
                       <w:r>
                         <w:rPr>
                           <w:color w:val="008000"/>
                           <w:u w:val="single"/>
                         </w:rPr>
-                        <w:t>FOLLOWEES</w:t>
-                      </w:r>
+                        <w:t>invited_friends</w:t>
+                      </w:r>
+                      <w:proofErr w:type="spellEnd"/>
                     </w:p>
                     <w:p>
                       <w:pPr>
@@ -1776,13 +1920,15 @@
                         </w:rPr>
                         <w:t xml:space="preserve"> </w:t>
                       </w:r>
+                      <w:proofErr w:type="spellStart"/>
                       <w:r>
                         <w:rPr>
                           <w:color w:val="008000"/>
                           <w:u w:val="single"/>
                         </w:rPr>
-                        <w:t>FOLLOWER</w:t>
-                      </w:r>
+                        <w:t>inviting_friends</w:t>
+                      </w:r>
+                      <w:proofErr w:type="spellEnd"/>
                     </w:p>
                   </w:txbxContent>
                 </v:textbox>
@@ -2180,7 +2326,10 @@
         </mc:AlternateContent>
       </w:r>
     </w:p>
-    <w:p/>
+    <w:p>
+      <w:bookmarkStart w:id="0" w:name="_GoBack"/>
+      <w:bookmarkEnd w:id="0"/>
+    </w:p>
     <w:p/>
     <w:p/>
     <w:p/>

</xml_diff>